<commit_message>
Updated notices, added dml tasks
</commit_message>
<xml_diff>
--- a/Notizen.docx
+++ b/Notizen.docx
@@ -49,7 +49,6 @@
           <w:lang w:val="de-CH" w:eastAsia="de-CH"/>
         </w:rPr>
       </w:pPr>
-      <w:proofErr w:type="gramStart"/>
       <w:r>
         <w:rPr>
           <w:rFonts w:ascii="Times New Roman" w:eastAsia="Times New Roman" w:hAnsi="Symbol" w:cs="Times New Roman"/>
@@ -68,31 +67,19 @@
           <w:szCs w:val="24"/>
           <w:lang w:val="de-CH" w:eastAsia="de-CH"/>
         </w:rPr>
-        <w:t xml:space="preserve">  Ich</w:t>
-      </w:r>
-      <w:proofErr w:type="gramEnd"/>
-      <w:r>
-        <w:rPr>
-          <w:rFonts w:ascii="Times New Roman" w:eastAsia="Times New Roman" w:hAnsi="Times New Roman" w:cs="Times New Roman"/>
-          <w:spacing w:val="0"/>
-          <w:sz w:val="24"/>
-          <w:szCs w:val="24"/>
-          <w:lang w:val="de-CH" w:eastAsia="de-CH"/>
-        </w:rPr>
-        <w:t xml:space="preserve"> kenne die Datentypen von SQL Server.</w:t>
-      </w:r>
-    </w:p>
-    <w:p>
-      <w:pPr>
-        <w:rPr>
-          <w:rFonts w:ascii="Times New Roman" w:eastAsia="Times New Roman" w:hAnsi="Times New Roman" w:cs="Times New Roman"/>
-          <w:spacing w:val="0"/>
-          <w:sz w:val="24"/>
-          <w:szCs w:val="24"/>
-          <w:lang w:val="de-CH" w:eastAsia="de-CH"/>
-        </w:rPr>
-      </w:pPr>
-      <w:proofErr w:type="gramStart"/>
+        <w:t xml:space="preserve">  Ich kenne die Datentypen von SQL Server.</w:t>
+      </w:r>
+    </w:p>
+    <w:p>
+      <w:pPr>
+        <w:rPr>
+          <w:rFonts w:ascii="Times New Roman" w:eastAsia="Times New Roman" w:hAnsi="Times New Roman" w:cs="Times New Roman"/>
+          <w:spacing w:val="0"/>
+          <w:sz w:val="24"/>
+          <w:szCs w:val="24"/>
+          <w:lang w:val="de-CH" w:eastAsia="de-CH"/>
+        </w:rPr>
+      </w:pPr>
       <w:r>
         <w:rPr>
           <w:rFonts w:ascii="Times New Roman" w:eastAsia="Times New Roman" w:hAnsi="Symbol" w:cs="Times New Roman"/>
@@ -111,31 +98,19 @@
           <w:szCs w:val="24"/>
           <w:lang w:val="de-CH" w:eastAsia="de-CH"/>
         </w:rPr>
-        <w:t xml:space="preserve">  Ich</w:t>
-      </w:r>
-      <w:proofErr w:type="gramEnd"/>
-      <w:r>
-        <w:rPr>
-          <w:rFonts w:ascii="Times New Roman" w:eastAsia="Times New Roman" w:hAnsi="Times New Roman" w:cs="Times New Roman"/>
-          <w:spacing w:val="0"/>
-          <w:sz w:val="24"/>
-          <w:szCs w:val="24"/>
-          <w:lang w:val="de-CH" w:eastAsia="de-CH"/>
-        </w:rPr>
-        <w:t xml:space="preserve"> kenne die DDL-Befehle zur Anpassung eines physischen Datenbankschemas und allenfalls notwendige Massnahmen zur Sicherstellung der Datenintegrität und -Vollständigkeit.</w:t>
-      </w:r>
-    </w:p>
-    <w:p>
-      <w:pPr>
-        <w:rPr>
-          <w:rFonts w:ascii="Times New Roman" w:eastAsia="Times New Roman" w:hAnsi="Times New Roman" w:cs="Times New Roman"/>
-          <w:spacing w:val="0"/>
-          <w:sz w:val="24"/>
-          <w:szCs w:val="24"/>
-          <w:lang w:val="de-CH" w:eastAsia="de-CH"/>
-        </w:rPr>
-      </w:pPr>
-      <w:proofErr w:type="gramStart"/>
+        <w:t xml:space="preserve">  Ich kenne die DDL-Befehle zur Anpassung eines physischen Datenbankschemas und allenfalls notwendige Massnahmen zur Sicherstellung der Datenintegrität und -Vollständigkeit.</w:t>
+      </w:r>
+    </w:p>
+    <w:p>
+      <w:pPr>
+        <w:rPr>
+          <w:rFonts w:ascii="Times New Roman" w:eastAsia="Times New Roman" w:hAnsi="Times New Roman" w:cs="Times New Roman"/>
+          <w:spacing w:val="0"/>
+          <w:sz w:val="24"/>
+          <w:szCs w:val="24"/>
+          <w:lang w:val="de-CH" w:eastAsia="de-CH"/>
+        </w:rPr>
+      </w:pPr>
       <w:r>
         <w:rPr>
           <w:rFonts w:ascii="Times New Roman" w:eastAsia="Times New Roman" w:hAnsi="Symbol" w:cs="Times New Roman"/>
@@ -154,72 +129,39 @@
           <w:szCs w:val="24"/>
           <w:lang w:val="de-CH" w:eastAsia="de-CH"/>
         </w:rPr>
-        <w:t xml:space="preserve">  Ich</w:t>
-      </w:r>
-      <w:proofErr w:type="gramEnd"/>
-      <w:r>
-        <w:rPr>
-          <w:rFonts w:ascii="Times New Roman" w:eastAsia="Times New Roman" w:hAnsi="Times New Roman" w:cs="Times New Roman"/>
-          <w:spacing w:val="0"/>
-          <w:sz w:val="24"/>
-          <w:szCs w:val="24"/>
-          <w:lang w:val="de-CH" w:eastAsia="de-CH"/>
-        </w:rPr>
-        <w:t xml:space="preserve"> kenne die DML-Befehle zum Einfügen, Ändern und Löschen von Daten.</w:t>
-      </w:r>
-    </w:p>
-    <w:p>
-      <w:pPr>
-        <w:rPr>
-          <w:rFonts w:ascii="Times New Roman" w:eastAsia="Times New Roman" w:hAnsi="Times New Roman" w:cs="Times New Roman"/>
-          <w:spacing w:val="0"/>
-          <w:sz w:val="24"/>
-          <w:szCs w:val="24"/>
-          <w:lang w:val="de-CH" w:eastAsia="de-CH"/>
-        </w:rPr>
-      </w:pPr>
-    </w:p>
-    <w:p>
-      <w:pPr>
-        <w:rPr>
-          <w:rFonts w:ascii="Times New Roman" w:eastAsia="Times New Roman" w:hAnsi="Times New Roman" w:cs="Times New Roman"/>
-          <w:spacing w:val="0"/>
-          <w:sz w:val="24"/>
-          <w:szCs w:val="24"/>
-          <w:lang w:val="de-CH" w:eastAsia="de-CH"/>
-        </w:rPr>
-      </w:pPr>
-      <w:r>
-        <w:rPr>
-          <w:rFonts w:ascii="Times New Roman" w:eastAsia="Times New Roman" w:hAnsi="Times New Roman" w:cs="Times New Roman"/>
-          <w:spacing w:val="0"/>
-          <w:sz w:val="24"/>
-          <w:szCs w:val="24"/>
-          <w:lang w:val="de-CH" w:eastAsia="de-CH"/>
-        </w:rPr>
-        <w:t xml:space="preserve">Wide World </w:t>
-      </w:r>
-      <w:proofErr w:type="spellStart"/>
-      <w:r>
-        <w:rPr>
-          <w:rFonts w:ascii="Times New Roman" w:eastAsia="Times New Roman" w:hAnsi="Times New Roman" w:cs="Times New Roman"/>
-          <w:spacing w:val="0"/>
-          <w:sz w:val="24"/>
-          <w:szCs w:val="24"/>
-          <w:lang w:val="de-CH" w:eastAsia="de-CH"/>
-        </w:rPr>
-        <w:t>Importers</w:t>
-      </w:r>
-      <w:proofErr w:type="spellEnd"/>
-      <w:r>
-        <w:rPr>
-          <w:rFonts w:ascii="Times New Roman" w:eastAsia="Times New Roman" w:hAnsi="Times New Roman" w:cs="Times New Roman"/>
-          <w:spacing w:val="0"/>
-          <w:sz w:val="24"/>
-          <w:szCs w:val="24"/>
-          <w:lang w:val="de-CH" w:eastAsia="de-CH"/>
-        </w:rPr>
-        <w:t xml:space="preserve"> Datab</w:t>
+        <w:t xml:space="preserve">  Ich kenne die DML-Befehle zum Einfügen, Ändern und Löschen von Daten.</w:t>
+      </w:r>
+    </w:p>
+    <w:p>
+      <w:pPr>
+        <w:rPr>
+          <w:rFonts w:ascii="Times New Roman" w:eastAsia="Times New Roman" w:hAnsi="Times New Roman" w:cs="Times New Roman"/>
+          <w:spacing w:val="0"/>
+          <w:sz w:val="24"/>
+          <w:szCs w:val="24"/>
+          <w:lang w:val="de-CH" w:eastAsia="de-CH"/>
+        </w:rPr>
+      </w:pPr>
+    </w:p>
+    <w:p>
+      <w:pPr>
+        <w:rPr>
+          <w:rFonts w:ascii="Times New Roman" w:eastAsia="Times New Roman" w:hAnsi="Times New Roman" w:cs="Times New Roman"/>
+          <w:spacing w:val="0"/>
+          <w:sz w:val="24"/>
+          <w:szCs w:val="24"/>
+          <w:lang w:val="de-CH" w:eastAsia="de-CH"/>
+        </w:rPr>
+      </w:pPr>
+      <w:r>
+        <w:rPr>
+          <w:rFonts w:ascii="Times New Roman" w:eastAsia="Times New Roman" w:hAnsi="Times New Roman" w:cs="Times New Roman"/>
+          <w:spacing w:val="0"/>
+          <w:sz w:val="24"/>
+          <w:szCs w:val="24"/>
+          <w:lang w:val="de-CH" w:eastAsia="de-CH"/>
+        </w:rPr>
+        <w:t>Wide World Importers Datab</w:t>
       </w:r>
       <w:r>
         <w:rPr>
@@ -281,31 +223,8 @@
           <w:szCs w:val="24"/>
           <w:lang w:val="de-CH" w:eastAsia="de-CH"/>
         </w:rPr>
-        <w:t>Datenbank-</w:t>
-      </w:r>
-      <w:proofErr w:type="spellStart"/>
-      <w:r>
-        <w:rPr>
-          <w:rFonts w:ascii="Times New Roman" w:eastAsia="Times New Roman" w:hAnsi="Times New Roman" w:cs="Times New Roman"/>
-          <w:spacing w:val="0"/>
-          <w:sz w:val="24"/>
-          <w:szCs w:val="24"/>
-          <w:lang w:val="de-CH" w:eastAsia="de-CH"/>
-        </w:rPr>
-        <w:t>Schem</w:t>
-      </w:r>
-      <w:proofErr w:type="spellEnd"/>
-      <w:r>
-        <w:rPr>
-          <w:rFonts w:ascii="Times New Roman" w:eastAsia="Times New Roman" w:hAnsi="Times New Roman" w:cs="Times New Roman"/>
-          <w:spacing w:val="0"/>
-          <w:sz w:val="24"/>
-          <w:szCs w:val="24"/>
-          <w:lang w:val="de-CH" w:eastAsia="de-CH"/>
-        </w:rPr>
-        <w:t xml:space="preserve">: </w:t>
-      </w:r>
-      <w:proofErr w:type="spellStart"/>
+        <w:t xml:space="preserve">Datenbank-Schem: </w:t>
+      </w:r>
       <w:r>
         <w:rPr>
           <w:rFonts w:ascii="Times New Roman" w:eastAsia="Times New Roman" w:hAnsi="Times New Roman" w:cs="Times New Roman"/>
@@ -314,9 +233,8 @@
           <w:szCs w:val="24"/>
           <w:lang w:eastAsia="de-CH"/>
         </w:rPr>
-        <w:t>Ein</w:t>
-      </w:r>
-      <w:proofErr w:type="spellEnd"/>
+        <w:t>Ein Datenbankschema steht für die logische Konfiguration einer relationalen Datenbank oder eines Teils davon.</w:t>
+      </w:r>
       <w:r>
         <w:rPr>
           <w:rFonts w:ascii="Times New Roman" w:eastAsia="Times New Roman" w:hAnsi="Times New Roman" w:cs="Times New Roman"/>
@@ -325,274 +243,8 @@
           <w:szCs w:val="24"/>
           <w:lang w:eastAsia="de-CH"/>
         </w:rPr>
-        <w:t xml:space="preserve"> </w:t>
-      </w:r>
-      <w:proofErr w:type="spellStart"/>
-      <w:r>
-        <w:rPr>
-          <w:rFonts w:ascii="Times New Roman" w:eastAsia="Times New Roman" w:hAnsi="Times New Roman" w:cs="Times New Roman"/>
-          <w:spacing w:val="0"/>
-          <w:sz w:val="24"/>
-          <w:szCs w:val="24"/>
-          <w:lang w:eastAsia="de-CH"/>
-        </w:rPr>
-        <w:t>Datenbankschema</w:t>
-      </w:r>
-      <w:proofErr w:type="spellEnd"/>
-      <w:r>
-        <w:rPr>
-          <w:rFonts w:ascii="Times New Roman" w:eastAsia="Times New Roman" w:hAnsi="Times New Roman" w:cs="Times New Roman"/>
-          <w:spacing w:val="0"/>
-          <w:sz w:val="24"/>
-          <w:szCs w:val="24"/>
-          <w:lang w:eastAsia="de-CH"/>
-        </w:rPr>
-        <w:t xml:space="preserve"> </w:t>
-      </w:r>
-      <w:proofErr w:type="spellStart"/>
-      <w:r>
-        <w:rPr>
-          <w:rFonts w:ascii="Times New Roman" w:eastAsia="Times New Roman" w:hAnsi="Times New Roman" w:cs="Times New Roman"/>
-          <w:spacing w:val="0"/>
-          <w:sz w:val="24"/>
-          <w:szCs w:val="24"/>
-          <w:lang w:eastAsia="de-CH"/>
-        </w:rPr>
-        <w:t>steht</w:t>
-      </w:r>
-      <w:proofErr w:type="spellEnd"/>
-      <w:r>
-        <w:rPr>
-          <w:rFonts w:ascii="Times New Roman" w:eastAsia="Times New Roman" w:hAnsi="Times New Roman" w:cs="Times New Roman"/>
-          <w:spacing w:val="0"/>
-          <w:sz w:val="24"/>
-          <w:szCs w:val="24"/>
-          <w:lang w:eastAsia="de-CH"/>
-        </w:rPr>
-        <w:t xml:space="preserve"> </w:t>
-      </w:r>
-      <w:proofErr w:type="spellStart"/>
-      <w:r>
-        <w:rPr>
-          <w:rFonts w:ascii="Times New Roman" w:eastAsia="Times New Roman" w:hAnsi="Times New Roman" w:cs="Times New Roman"/>
-          <w:spacing w:val="0"/>
-          <w:sz w:val="24"/>
-          <w:szCs w:val="24"/>
-          <w:lang w:eastAsia="de-CH"/>
-        </w:rPr>
-        <w:t>für</w:t>
-      </w:r>
-      <w:proofErr w:type="spellEnd"/>
-      <w:r>
-        <w:rPr>
-          <w:rFonts w:ascii="Times New Roman" w:eastAsia="Times New Roman" w:hAnsi="Times New Roman" w:cs="Times New Roman"/>
-          <w:spacing w:val="0"/>
-          <w:sz w:val="24"/>
-          <w:szCs w:val="24"/>
-          <w:lang w:eastAsia="de-CH"/>
-        </w:rPr>
-        <w:t xml:space="preserve"> die </w:t>
-      </w:r>
-      <w:proofErr w:type="spellStart"/>
-      <w:r>
-        <w:rPr>
-          <w:rFonts w:ascii="Times New Roman" w:eastAsia="Times New Roman" w:hAnsi="Times New Roman" w:cs="Times New Roman"/>
-          <w:spacing w:val="0"/>
-          <w:sz w:val="24"/>
-          <w:szCs w:val="24"/>
-          <w:lang w:eastAsia="de-CH"/>
-        </w:rPr>
-        <w:t>logische</w:t>
-      </w:r>
-      <w:proofErr w:type="spellEnd"/>
-      <w:r>
-        <w:rPr>
-          <w:rFonts w:ascii="Times New Roman" w:eastAsia="Times New Roman" w:hAnsi="Times New Roman" w:cs="Times New Roman"/>
-          <w:spacing w:val="0"/>
-          <w:sz w:val="24"/>
-          <w:szCs w:val="24"/>
-          <w:lang w:eastAsia="de-CH"/>
-        </w:rPr>
-        <w:t xml:space="preserve"> </w:t>
-      </w:r>
-      <w:proofErr w:type="spellStart"/>
-      <w:r>
-        <w:rPr>
-          <w:rFonts w:ascii="Times New Roman" w:eastAsia="Times New Roman" w:hAnsi="Times New Roman" w:cs="Times New Roman"/>
-          <w:spacing w:val="0"/>
-          <w:sz w:val="24"/>
-          <w:szCs w:val="24"/>
-          <w:lang w:eastAsia="de-CH"/>
-        </w:rPr>
-        <w:t>Konfiguration</w:t>
-      </w:r>
-      <w:proofErr w:type="spellEnd"/>
-      <w:r>
-        <w:rPr>
-          <w:rFonts w:ascii="Times New Roman" w:eastAsia="Times New Roman" w:hAnsi="Times New Roman" w:cs="Times New Roman"/>
-          <w:spacing w:val="0"/>
-          <w:sz w:val="24"/>
-          <w:szCs w:val="24"/>
-          <w:lang w:eastAsia="de-CH"/>
-        </w:rPr>
-        <w:t xml:space="preserve"> </w:t>
-      </w:r>
-      <w:proofErr w:type="spellStart"/>
-      <w:r>
-        <w:rPr>
-          <w:rFonts w:ascii="Times New Roman" w:eastAsia="Times New Roman" w:hAnsi="Times New Roman" w:cs="Times New Roman"/>
-          <w:spacing w:val="0"/>
-          <w:sz w:val="24"/>
-          <w:szCs w:val="24"/>
-          <w:lang w:eastAsia="de-CH"/>
-        </w:rPr>
-        <w:t>einer</w:t>
-      </w:r>
-      <w:proofErr w:type="spellEnd"/>
-      <w:r>
-        <w:rPr>
-          <w:rFonts w:ascii="Times New Roman" w:eastAsia="Times New Roman" w:hAnsi="Times New Roman" w:cs="Times New Roman"/>
-          <w:spacing w:val="0"/>
-          <w:sz w:val="24"/>
-          <w:szCs w:val="24"/>
-          <w:lang w:eastAsia="de-CH"/>
-        </w:rPr>
-        <w:t xml:space="preserve"> </w:t>
-      </w:r>
-      <w:proofErr w:type="spellStart"/>
-      <w:r>
-        <w:rPr>
-          <w:rFonts w:ascii="Times New Roman" w:eastAsia="Times New Roman" w:hAnsi="Times New Roman" w:cs="Times New Roman"/>
-          <w:spacing w:val="0"/>
-          <w:sz w:val="24"/>
-          <w:szCs w:val="24"/>
-          <w:lang w:eastAsia="de-CH"/>
-        </w:rPr>
-        <w:t>relationalen</w:t>
-      </w:r>
-      <w:proofErr w:type="spellEnd"/>
-      <w:r>
-        <w:rPr>
-          <w:rFonts w:ascii="Times New Roman" w:eastAsia="Times New Roman" w:hAnsi="Times New Roman" w:cs="Times New Roman"/>
-          <w:spacing w:val="0"/>
-          <w:sz w:val="24"/>
-          <w:szCs w:val="24"/>
-          <w:lang w:eastAsia="de-CH"/>
-        </w:rPr>
-        <w:t xml:space="preserve"> </w:t>
-      </w:r>
-      <w:proofErr w:type="spellStart"/>
-      <w:r>
-        <w:rPr>
-          <w:rFonts w:ascii="Times New Roman" w:eastAsia="Times New Roman" w:hAnsi="Times New Roman" w:cs="Times New Roman"/>
-          <w:spacing w:val="0"/>
-          <w:sz w:val="24"/>
-          <w:szCs w:val="24"/>
-          <w:lang w:eastAsia="de-CH"/>
-        </w:rPr>
-        <w:t>Datenbank</w:t>
-      </w:r>
-      <w:proofErr w:type="spellEnd"/>
-      <w:r>
-        <w:rPr>
-          <w:rFonts w:ascii="Times New Roman" w:eastAsia="Times New Roman" w:hAnsi="Times New Roman" w:cs="Times New Roman"/>
-          <w:spacing w:val="0"/>
-          <w:sz w:val="24"/>
-          <w:szCs w:val="24"/>
-          <w:lang w:eastAsia="de-CH"/>
-        </w:rPr>
-        <w:t xml:space="preserve"> </w:t>
-      </w:r>
-      <w:proofErr w:type="spellStart"/>
-      <w:r>
-        <w:rPr>
-          <w:rFonts w:ascii="Times New Roman" w:eastAsia="Times New Roman" w:hAnsi="Times New Roman" w:cs="Times New Roman"/>
-          <w:spacing w:val="0"/>
-          <w:sz w:val="24"/>
-          <w:szCs w:val="24"/>
-          <w:lang w:eastAsia="de-CH"/>
-        </w:rPr>
-        <w:t>oder</w:t>
-      </w:r>
-      <w:proofErr w:type="spellEnd"/>
-      <w:r>
-        <w:rPr>
-          <w:rFonts w:ascii="Times New Roman" w:eastAsia="Times New Roman" w:hAnsi="Times New Roman" w:cs="Times New Roman"/>
-          <w:spacing w:val="0"/>
-          <w:sz w:val="24"/>
-          <w:szCs w:val="24"/>
-          <w:lang w:eastAsia="de-CH"/>
-        </w:rPr>
-        <w:t xml:space="preserve"> </w:t>
-      </w:r>
-      <w:proofErr w:type="spellStart"/>
-      <w:r>
-        <w:rPr>
-          <w:rFonts w:ascii="Times New Roman" w:eastAsia="Times New Roman" w:hAnsi="Times New Roman" w:cs="Times New Roman"/>
-          <w:spacing w:val="0"/>
-          <w:sz w:val="24"/>
-          <w:szCs w:val="24"/>
-          <w:lang w:eastAsia="de-CH"/>
-        </w:rPr>
-        <w:t>eines</w:t>
-      </w:r>
-      <w:proofErr w:type="spellEnd"/>
-      <w:r>
-        <w:rPr>
-          <w:rFonts w:ascii="Times New Roman" w:eastAsia="Times New Roman" w:hAnsi="Times New Roman" w:cs="Times New Roman"/>
-          <w:spacing w:val="0"/>
-          <w:sz w:val="24"/>
-          <w:szCs w:val="24"/>
-          <w:lang w:eastAsia="de-CH"/>
-        </w:rPr>
-        <w:t xml:space="preserve"> </w:t>
-      </w:r>
-      <w:proofErr w:type="spellStart"/>
-      <w:r>
-        <w:rPr>
-          <w:rFonts w:ascii="Times New Roman" w:eastAsia="Times New Roman" w:hAnsi="Times New Roman" w:cs="Times New Roman"/>
-          <w:spacing w:val="0"/>
-          <w:sz w:val="24"/>
-          <w:szCs w:val="24"/>
-          <w:lang w:eastAsia="de-CH"/>
-        </w:rPr>
-        <w:t>Teils</w:t>
-      </w:r>
-      <w:proofErr w:type="spellEnd"/>
-      <w:r>
-        <w:rPr>
-          <w:rFonts w:ascii="Times New Roman" w:eastAsia="Times New Roman" w:hAnsi="Times New Roman" w:cs="Times New Roman"/>
-          <w:spacing w:val="0"/>
-          <w:sz w:val="24"/>
-          <w:szCs w:val="24"/>
-          <w:lang w:eastAsia="de-CH"/>
-        </w:rPr>
-        <w:t xml:space="preserve"> </w:t>
-      </w:r>
-      <w:proofErr w:type="spellStart"/>
-      <w:r>
-        <w:rPr>
-          <w:rFonts w:ascii="Times New Roman" w:eastAsia="Times New Roman" w:hAnsi="Times New Roman" w:cs="Times New Roman"/>
-          <w:spacing w:val="0"/>
-          <w:sz w:val="24"/>
-          <w:szCs w:val="24"/>
-          <w:lang w:eastAsia="de-CH"/>
-        </w:rPr>
-        <w:t>davon</w:t>
-      </w:r>
-      <w:proofErr w:type="spellEnd"/>
-      <w:r>
-        <w:rPr>
-          <w:rFonts w:ascii="Times New Roman" w:eastAsia="Times New Roman" w:hAnsi="Times New Roman" w:cs="Times New Roman"/>
-          <w:spacing w:val="0"/>
-          <w:sz w:val="24"/>
-          <w:szCs w:val="24"/>
-          <w:lang w:eastAsia="de-CH"/>
-        </w:rPr>
-        <w:t>.</w:t>
-      </w:r>
-      <w:bookmarkStart w:id="0" w:name="_GoBack"/>
-      <w:bookmarkEnd w:id="0"/>
+        <w:t xml:space="preserve"> Macht Sinn wenn viel Tabelle es gibt oder Komplexe Berechtingungen. Um einfacher Berechtingungen festlegen oder bessere Darstellung haben. Ordnung für eine Datenbank, gruppierungen setzen. Zum beispiel man kann paar Tabelle in einem Schema machen und nachher einem Benutzer Recht auf ganze Schema geben und nicht einzelne Tabelle </w:t>
+      </w:r>
     </w:p>
     <w:p>
       <w:pPr>
@@ -759,158 +411,212 @@
           <w:lang w:val="de-CH" w:eastAsia="de-CH"/>
         </w:rPr>
       </w:pPr>
-      <w:proofErr w:type="spellStart"/>
-      <w:r>
-        <w:rPr>
-          <w:rFonts w:ascii="Times New Roman" w:eastAsia="Times New Roman" w:hAnsi="Times New Roman" w:cs="Times New Roman"/>
-          <w:spacing w:val="0"/>
-          <w:sz w:val="24"/>
-          <w:szCs w:val="24"/>
-          <w:lang w:val="de-CH" w:eastAsia="de-CH"/>
-        </w:rPr>
-        <w:t>PersonID</w:t>
-      </w:r>
-      <w:proofErr w:type="spellEnd"/>
-      <w:r>
-        <w:rPr>
-          <w:rFonts w:ascii="Times New Roman" w:eastAsia="Times New Roman" w:hAnsi="Times New Roman" w:cs="Times New Roman"/>
-          <w:spacing w:val="0"/>
-          <w:sz w:val="24"/>
-          <w:szCs w:val="24"/>
-          <w:lang w:val="de-CH" w:eastAsia="de-CH"/>
-        </w:rPr>
-        <w:t xml:space="preserve"> hat </w:t>
-      </w:r>
-      <w:proofErr w:type="spellStart"/>
-      <w:r>
-        <w:rPr>
-          <w:rFonts w:ascii="Times New Roman" w:eastAsia="Times New Roman" w:hAnsi="Times New Roman" w:cs="Times New Roman"/>
-          <w:spacing w:val="0"/>
-          <w:sz w:val="24"/>
-          <w:szCs w:val="24"/>
-          <w:lang w:val="de-CH" w:eastAsia="de-CH"/>
-        </w:rPr>
-        <w:t>beziehung</w:t>
-      </w:r>
-      <w:proofErr w:type="spellEnd"/>
-      <w:r>
-        <w:rPr>
-          <w:rFonts w:ascii="Times New Roman" w:eastAsia="Times New Roman" w:hAnsi="Times New Roman" w:cs="Times New Roman"/>
-          <w:spacing w:val="0"/>
-          <w:sz w:val="24"/>
-          <w:szCs w:val="24"/>
-          <w:lang w:val="de-CH" w:eastAsia="de-CH"/>
-        </w:rPr>
-        <w:t xml:space="preserve"> auf </w:t>
-      </w:r>
-      <w:proofErr w:type="spellStart"/>
-      <w:r>
-        <w:rPr>
-          <w:rFonts w:ascii="Times New Roman" w:eastAsia="Times New Roman" w:hAnsi="Times New Roman" w:cs="Times New Roman"/>
-          <w:spacing w:val="0"/>
-          <w:sz w:val="24"/>
-          <w:szCs w:val="24"/>
-          <w:lang w:val="de-CH" w:eastAsia="de-CH"/>
-        </w:rPr>
-        <w:t>LastEditedBy</w:t>
-      </w:r>
-      <w:proofErr w:type="spellEnd"/>
-      <w:r>
-        <w:rPr>
-          <w:rFonts w:ascii="Times New Roman" w:eastAsia="Times New Roman" w:hAnsi="Times New Roman" w:cs="Times New Roman"/>
-          <w:spacing w:val="0"/>
-          <w:sz w:val="24"/>
-          <w:szCs w:val="24"/>
-          <w:lang w:val="de-CH" w:eastAsia="de-CH"/>
-        </w:rPr>
-        <w:t xml:space="preserve"> (</w:t>
-      </w:r>
-      <w:proofErr w:type="gramStart"/>
-      <w:r>
-        <w:rPr>
-          <w:rFonts w:ascii="Times New Roman" w:eastAsia="Times New Roman" w:hAnsi="Times New Roman" w:cs="Times New Roman"/>
-          <w:spacing w:val="0"/>
-          <w:sz w:val="24"/>
-          <w:szCs w:val="24"/>
-          <w:lang w:val="de-CH" w:eastAsia="de-CH"/>
-        </w:rPr>
-        <w:t>1:n</w:t>
-      </w:r>
-      <w:proofErr w:type="gramEnd"/>
-      <w:r>
-        <w:rPr>
-          <w:rFonts w:ascii="Times New Roman" w:eastAsia="Times New Roman" w:hAnsi="Times New Roman" w:cs="Times New Roman"/>
-          <w:spacing w:val="0"/>
-          <w:sz w:val="24"/>
-          <w:szCs w:val="24"/>
-          <w:lang w:val="de-CH" w:eastAsia="de-CH"/>
-        </w:rPr>
-        <w:t>), was bedeutet so viel, dass ein Person kann erfasst werden aber die Datensatz kann später durch eine andere Person verändert werden.</w:t>
-      </w:r>
-    </w:p>
-    <w:p>
-      <w:pPr>
-        <w:rPr>
-          <w:rFonts w:ascii="Times New Roman" w:eastAsia="Times New Roman" w:hAnsi="Times New Roman" w:cs="Times New Roman"/>
-          <w:spacing w:val="0"/>
-          <w:sz w:val="24"/>
-          <w:szCs w:val="24"/>
-          <w:lang w:val="de-CH" w:eastAsia="de-CH"/>
-        </w:rPr>
-      </w:pPr>
-      <w:r>
-        <w:rPr>
-          <w:rFonts w:ascii="Times New Roman" w:eastAsia="Times New Roman" w:hAnsi="Times New Roman" w:cs="Times New Roman"/>
-          <w:spacing w:val="0"/>
-          <w:sz w:val="24"/>
-          <w:szCs w:val="24"/>
-          <w:lang w:val="de-CH" w:eastAsia="de-CH"/>
-        </w:rPr>
-        <w:t xml:space="preserve">Um später herausfinden wer hat die Datensatz verändern muss man ein </w:t>
-      </w:r>
-      <w:proofErr w:type="spellStart"/>
-      <w:r>
-        <w:rPr>
-          <w:rFonts w:ascii="Times New Roman" w:eastAsia="Times New Roman" w:hAnsi="Times New Roman" w:cs="Times New Roman"/>
-          <w:spacing w:val="0"/>
-          <w:sz w:val="24"/>
-          <w:szCs w:val="24"/>
-          <w:lang w:val="de-CH" w:eastAsia="de-CH"/>
-        </w:rPr>
-        <w:t>select</w:t>
-      </w:r>
-      <w:proofErr w:type="spellEnd"/>
-      <w:r>
-        <w:rPr>
-          <w:rFonts w:ascii="Times New Roman" w:eastAsia="Times New Roman" w:hAnsi="Times New Roman" w:cs="Times New Roman"/>
-          <w:spacing w:val="0"/>
-          <w:sz w:val="24"/>
-          <w:szCs w:val="24"/>
-          <w:lang w:val="de-CH" w:eastAsia="de-CH"/>
-        </w:rPr>
-        <w:t xml:space="preserve"> mit </w:t>
-      </w:r>
-      <w:proofErr w:type="spellStart"/>
-      <w:r>
-        <w:rPr>
-          <w:rFonts w:ascii="Times New Roman" w:eastAsia="Times New Roman" w:hAnsi="Times New Roman" w:cs="Times New Roman"/>
-          <w:spacing w:val="0"/>
-          <w:sz w:val="24"/>
-          <w:szCs w:val="24"/>
-          <w:lang w:val="de-CH" w:eastAsia="de-CH"/>
-        </w:rPr>
-        <w:t>join</w:t>
-      </w:r>
-      <w:proofErr w:type="spellEnd"/>
-      <w:r>
-        <w:rPr>
-          <w:rFonts w:ascii="Times New Roman" w:eastAsia="Times New Roman" w:hAnsi="Times New Roman" w:cs="Times New Roman"/>
-          <w:spacing w:val="0"/>
-          <w:sz w:val="24"/>
-          <w:szCs w:val="24"/>
-          <w:lang w:val="de-CH" w:eastAsia="de-CH"/>
-        </w:rPr>
-        <w:t xml:space="preserve"> machen</w:t>
+      <w:r>
+        <w:rPr>
+          <w:rFonts w:ascii="Times New Roman" w:eastAsia="Times New Roman" w:hAnsi="Times New Roman" w:cs="Times New Roman"/>
+          <w:spacing w:val="0"/>
+          <w:sz w:val="24"/>
+          <w:szCs w:val="24"/>
+          <w:lang w:val="de-CH" w:eastAsia="de-CH"/>
+        </w:rPr>
+        <w:t xml:space="preserve">PersonID hat beziehung auf LastEditedBy (1:n), was bedeutet so viel, dass ein Person kann erfasst werden aber die Datensatz kann später durch eine andere Person </w:t>
+      </w:r>
+    </w:p>
+    <w:p>
+      <w:pPr>
+        <w:rPr>
+          <w:rFonts w:ascii="Times New Roman" w:eastAsia="Times New Roman" w:hAnsi="Times New Roman" w:cs="Times New Roman"/>
+          <w:spacing w:val="0"/>
+          <w:sz w:val="24"/>
+          <w:szCs w:val="24"/>
+          <w:lang w:val="de-CH" w:eastAsia="de-CH"/>
+        </w:rPr>
+      </w:pPr>
+      <w:r>
+        <w:rPr>
+          <w:rFonts w:ascii="Times New Roman" w:eastAsia="Times New Roman" w:hAnsi="Times New Roman" w:cs="Times New Roman"/>
+          <w:spacing w:val="0"/>
+          <w:sz w:val="24"/>
+          <w:szCs w:val="24"/>
+          <w:lang w:val="de-CH" w:eastAsia="de-CH"/>
+        </w:rPr>
+        <w:t>verändert werden.</w:t>
+      </w:r>
+    </w:p>
+    <w:p>
+      <w:pPr>
+        <w:rPr>
+          <w:rFonts w:ascii="Times New Roman" w:eastAsia="Times New Roman" w:hAnsi="Times New Roman" w:cs="Times New Roman"/>
+          <w:spacing w:val="0"/>
+          <w:sz w:val="24"/>
+          <w:szCs w:val="24"/>
+          <w:lang w:val="de-CH" w:eastAsia="de-CH"/>
+        </w:rPr>
+      </w:pPr>
+    </w:p>
+    <w:p>
+      <w:pPr>
+        <w:rPr>
+          <w:rFonts w:ascii="Times New Roman" w:eastAsia="Times New Roman" w:hAnsi="Times New Roman" w:cs="Times New Roman"/>
+          <w:spacing w:val="0"/>
+          <w:sz w:val="24"/>
+          <w:szCs w:val="24"/>
+          <w:lang w:val="de-CH" w:eastAsia="de-CH"/>
+        </w:rPr>
+      </w:pPr>
+    </w:p>
+    <w:p>
+      <w:pPr>
+        <w:rPr>
+          <w:rFonts w:ascii="Times New Roman" w:eastAsia="Times New Roman" w:hAnsi="Times New Roman" w:cs="Times New Roman"/>
+          <w:spacing w:val="0"/>
+          <w:sz w:val="24"/>
+          <w:szCs w:val="24"/>
+          <w:lang w:val="de-CH" w:eastAsia="de-CH"/>
+        </w:rPr>
+      </w:pPr>
+    </w:p>
+    <w:p>
+      <w:pPr>
+        <w:rPr>
+          <w:rFonts w:ascii="Times New Roman" w:eastAsia="Times New Roman" w:hAnsi="Times New Roman" w:cs="Times New Roman"/>
+          <w:spacing w:val="0"/>
+          <w:sz w:val="24"/>
+          <w:szCs w:val="24"/>
+          <w:lang w:val="de-CH" w:eastAsia="de-CH"/>
+        </w:rPr>
+      </w:pPr>
+    </w:p>
+    <w:p>
+      <w:pPr>
+        <w:rPr>
+          <w:rFonts w:ascii="Times New Roman" w:eastAsia="Times New Roman" w:hAnsi="Times New Roman" w:cs="Times New Roman"/>
+          <w:spacing w:val="0"/>
+          <w:sz w:val="24"/>
+          <w:szCs w:val="24"/>
+          <w:lang w:val="de-CH" w:eastAsia="de-CH"/>
+        </w:rPr>
+      </w:pPr>
+    </w:p>
+    <w:p>
+      <w:pPr>
+        <w:rPr>
+          <w:rFonts w:ascii="Times New Roman" w:eastAsia="Times New Roman" w:hAnsi="Times New Roman" w:cs="Times New Roman"/>
+          <w:spacing w:val="0"/>
+          <w:sz w:val="24"/>
+          <w:szCs w:val="24"/>
+          <w:lang w:val="de-CH" w:eastAsia="de-CH"/>
+        </w:rPr>
+      </w:pPr>
+    </w:p>
+    <w:p>
+      <w:pPr>
+        <w:rPr>
+          <w:rFonts w:ascii="Times New Roman" w:eastAsia="Times New Roman" w:hAnsi="Times New Roman" w:cs="Times New Roman"/>
+          <w:spacing w:val="0"/>
+          <w:sz w:val="24"/>
+          <w:szCs w:val="24"/>
+          <w:lang w:val="de-CH" w:eastAsia="de-CH"/>
+        </w:rPr>
+      </w:pPr>
+    </w:p>
+    <w:p>
+      <w:pPr>
+        <w:rPr>
+          <w:rFonts w:ascii="Times New Roman" w:eastAsia="Times New Roman" w:hAnsi="Times New Roman" w:cs="Times New Roman"/>
+          <w:spacing w:val="0"/>
+          <w:sz w:val="24"/>
+          <w:szCs w:val="24"/>
+          <w:lang w:val="de-CH" w:eastAsia="de-CH"/>
+        </w:rPr>
+      </w:pPr>
+    </w:p>
+    <w:p>
+      <w:pPr>
+        <w:rPr>
+          <w:rFonts w:ascii="Times New Roman" w:eastAsia="Times New Roman" w:hAnsi="Times New Roman" w:cs="Times New Roman"/>
+          <w:spacing w:val="0"/>
+          <w:sz w:val="24"/>
+          <w:szCs w:val="24"/>
+          <w:lang w:val="de-CH" w:eastAsia="de-CH"/>
+        </w:rPr>
+      </w:pPr>
+    </w:p>
+    <w:p>
+      <w:pPr>
+        <w:rPr>
+          <w:rFonts w:ascii="Times New Roman" w:eastAsia="Times New Roman" w:hAnsi="Times New Roman" w:cs="Times New Roman"/>
+          <w:spacing w:val="0"/>
+          <w:sz w:val="24"/>
+          <w:szCs w:val="24"/>
+          <w:lang w:val="de-CH" w:eastAsia="de-CH"/>
+        </w:rPr>
+      </w:pPr>
+    </w:p>
+    <w:p>
+      <w:pPr>
+        <w:rPr>
+          <w:rFonts w:ascii="Times New Roman" w:eastAsia="Times New Roman" w:hAnsi="Times New Roman" w:cs="Times New Roman"/>
+          <w:spacing w:val="0"/>
+          <w:sz w:val="24"/>
+          <w:szCs w:val="24"/>
+          <w:lang w:val="de-CH" w:eastAsia="de-CH"/>
+        </w:rPr>
+      </w:pPr>
+    </w:p>
+    <w:p>
+      <w:pPr>
+        <w:rPr>
+          <w:rFonts w:ascii="Times New Roman" w:eastAsia="Times New Roman" w:hAnsi="Times New Roman" w:cs="Times New Roman"/>
+          <w:spacing w:val="0"/>
+          <w:sz w:val="24"/>
+          <w:szCs w:val="24"/>
+          <w:lang w:val="de-CH" w:eastAsia="de-CH"/>
+        </w:rPr>
+      </w:pPr>
+    </w:p>
+    <w:p>
+      <w:pPr>
+        <w:rPr>
+          <w:rFonts w:ascii="Times New Roman" w:eastAsia="Times New Roman" w:hAnsi="Times New Roman" w:cs="Times New Roman"/>
+          <w:spacing w:val="0"/>
+          <w:sz w:val="24"/>
+          <w:szCs w:val="24"/>
+          <w:lang w:val="de-CH" w:eastAsia="de-CH"/>
+        </w:rPr>
+      </w:pPr>
+    </w:p>
+    <w:p>
+      <w:pPr>
+        <w:rPr>
+          <w:rFonts w:ascii="Times New Roman" w:eastAsia="Times New Roman" w:hAnsi="Times New Roman" w:cs="Times New Roman"/>
+          <w:spacing w:val="0"/>
+          <w:sz w:val="24"/>
+          <w:szCs w:val="24"/>
+          <w:lang w:val="de-CH" w:eastAsia="de-CH"/>
+        </w:rPr>
+      </w:pPr>
+    </w:p>
+    <w:p>
+      <w:pPr>
+        <w:rPr>
+          <w:rFonts w:ascii="Times New Roman" w:eastAsia="Times New Roman" w:hAnsi="Times New Roman" w:cs="Times New Roman"/>
+          <w:spacing w:val="0"/>
+          <w:sz w:val="24"/>
+          <w:szCs w:val="24"/>
+          <w:lang w:val="de-CH" w:eastAsia="de-CH"/>
+        </w:rPr>
+      </w:pPr>
+      <w:r>
+        <w:rPr>
+          <w:rFonts w:ascii="Times New Roman" w:eastAsia="Times New Roman" w:hAnsi="Times New Roman" w:cs="Times New Roman"/>
+          <w:spacing w:val="0"/>
+          <w:sz w:val="24"/>
+          <w:szCs w:val="24"/>
+          <w:lang w:val="de-CH" w:eastAsia="de-CH"/>
+        </w:rPr>
+        <w:lastRenderedPageBreak/>
+        <w:t>Um später herausfinden wer hat die Datensatz verändern muss man ein select mit join machen</w:t>
       </w:r>
       <w:r>
         <w:rPr>
@@ -973,21 +679,7 @@
           <w:lang w:val="de-CH"/>
         </w:rPr>
         <w:tab/>
-        <w:t>-  Ausfüllung/</w:t>
-      </w:r>
-      <w:proofErr w:type="spellStart"/>
-      <w:r>
-        <w:rPr>
-          <w:lang w:val="de-CH"/>
-        </w:rPr>
-        <w:t>Ändernung</w:t>
-      </w:r>
-      <w:proofErr w:type="spellEnd"/>
-      <w:r>
-        <w:rPr>
-          <w:lang w:val="de-CH"/>
-        </w:rPr>
-        <w:t>/Löschung von Daten, (mit Daten schaffen)</w:t>
+        <w:t>-  Ausfüllung/Ändernung/Löschung von Daten, (mit Daten schaffen)</w:t>
       </w:r>
     </w:p>
     <w:p>
@@ -1020,7 +712,6 @@
         <w:rPr>
           <w:lang w:val="de-CH"/>
         </w:rPr>
-        <w:lastRenderedPageBreak/>
         <w:t>DQL</w:t>
       </w:r>
       <w:r>
@@ -1030,6 +721,311 @@
         <w:tab/>
         <w:t>- Zusammensetzen von verschiedene Daten, (Abfragen)</w:t>
       </w:r>
+    </w:p>
+    <w:p>
+      <w:pPr>
+        <w:rPr>
+          <w:lang w:val="de-CH"/>
+        </w:rPr>
+      </w:pPr>
+    </w:p>
+    <w:p>
+      <w:pPr>
+        <w:rPr>
+          <w:lang w:val="de-CH"/>
+        </w:rPr>
+      </w:pPr>
+    </w:p>
+    <w:p>
+      <w:pPr>
+        <w:rPr>
+          <w:lang w:val="de-CH"/>
+        </w:rPr>
+      </w:pPr>
+      <w:r>
+        <w:rPr>
+          <w:lang w:val="de-CH"/>
+        </w:rPr>
+        <w:t xml:space="preserve">Tag 2 </w:t>
+      </w:r>
+    </w:p>
+    <w:p>
+      <w:pPr>
+        <w:rPr>
+          <w:lang w:val="de-CH"/>
+        </w:rPr>
+      </w:pPr>
+    </w:p>
+    <w:p>
+      <w:pPr>
+        <w:rPr>
+          <w:lang w:val="de-CH"/>
+        </w:rPr>
+      </w:pPr>
+      <w:r>
+        <w:rPr>
+          <w:lang w:val="de-CH"/>
+        </w:rPr>
+        <w:t>DML</w:t>
+      </w:r>
+    </w:p>
+    <w:p>
+      <w:pPr>
+        <w:rPr>
+          <w:lang w:val="de-CH"/>
+        </w:rPr>
+      </w:pPr>
+    </w:p>
+    <w:p>
+      <w:pPr>
+        <w:rPr>
+          <w:lang w:val="de-CH"/>
+        </w:rPr>
+      </w:pPr>
+      <w:r>
+        <w:rPr>
+          <w:lang w:val="de-CH"/>
+        </w:rPr>
+        <w:t>INSERT – Daten erfassen</w:t>
+      </w:r>
+    </w:p>
+    <w:p>
+      <w:pPr>
+        <w:rPr>
+          <w:lang w:val="de-CH"/>
+        </w:rPr>
+      </w:pPr>
+      <w:r>
+        <w:rPr>
+          <w:lang w:val="de-CH"/>
+        </w:rPr>
+        <w:t>DELETE – Daten mutieren</w:t>
+      </w:r>
+    </w:p>
+    <w:p>
+      <w:pPr>
+        <w:rPr>
+          <w:lang w:val="de-CH"/>
+        </w:rPr>
+      </w:pPr>
+      <w:r>
+        <w:rPr>
+          <w:lang w:val="de-CH"/>
+        </w:rPr>
+        <w:t>UPDATE – Daten löschen</w:t>
+      </w:r>
+    </w:p>
+    <w:p>
+      <w:pPr>
+        <w:rPr>
+          <w:lang w:val="de-CH"/>
+        </w:rPr>
+      </w:pPr>
+      <w:r>
+        <w:rPr>
+          <w:lang w:val="de-CH"/>
+        </w:rPr>
+        <w:t xml:space="preserve">MERGE – </w:t>
+      </w:r>
+    </w:p>
+    <w:p>
+      <w:pPr>
+        <w:rPr>
+          <w:lang w:val="de-CH"/>
+        </w:rPr>
+      </w:pPr>
+    </w:p>
+    <w:p>
+      <w:pPr>
+        <w:rPr>
+          <w:lang w:val="de-CH"/>
+        </w:rPr>
+      </w:pPr>
+    </w:p>
+    <w:p>
+      <w:pPr>
+        <w:rPr>
+          <w:lang w:val="de-CH"/>
+        </w:rPr>
+      </w:pPr>
+      <w:r>
+        <w:rPr>
+          <w:lang w:val="de-CH"/>
+        </w:rPr>
+        <w:t>Where</w:t>
+      </w:r>
+    </w:p>
+    <w:p>
+      <w:pPr>
+        <w:rPr>
+          <w:lang w:val="de-CH"/>
+        </w:rPr>
+      </w:pPr>
+    </w:p>
+    <w:p>
+      <w:pPr>
+        <w:rPr>
+          <w:lang w:val="de-CH"/>
+        </w:rPr>
+      </w:pPr>
+      <w:r>
+        <w:rPr>
+          <w:lang w:val="de-CH"/>
+        </w:rPr>
+        <w:t>Feld x = ‘C’ und Felx x = ‘Z’ -&gt; holt alles was C und Z gleichzeitig ist, also holt nichts</w:t>
+      </w:r>
+    </w:p>
+    <w:p>
+      <w:pPr>
+        <w:rPr>
+          <w:lang w:val="de-CH"/>
+        </w:rPr>
+      </w:pPr>
+      <w:r>
+        <w:rPr>
+          <w:lang w:val="de-CH"/>
+        </w:rPr>
+        <w:t>Felx x = ‘C’ oder Feld x = ‘Z’ -&gt; holt alle Datensetze, welche in der Feld X ‘C’ oder ‘Z’ beinhalten</w:t>
+      </w:r>
+    </w:p>
+    <w:p>
+      <w:pPr>
+        <w:rPr>
+          <w:lang w:val="de-CH"/>
+        </w:rPr>
+      </w:pPr>
+      <w:r>
+        <w:rPr>
+          <w:lang w:val="de-CH"/>
+        </w:rPr>
+        <w:t>verwende klammern bei mehreren Bedingungen</w:t>
+      </w:r>
+    </w:p>
+    <w:p>
+      <w:pPr>
+        <w:rPr>
+          <w:lang w:val="de-CH"/>
+        </w:rPr>
+      </w:pPr>
+    </w:p>
+    <w:p>
+      <w:pPr>
+        <w:rPr>
+          <w:lang w:val="de-CH"/>
+        </w:rPr>
+      </w:pPr>
+      <w:r>
+        <w:rPr>
+          <w:lang w:val="de-CH"/>
+        </w:rPr>
+        <w:t>Merge</w:t>
+      </w:r>
+    </w:p>
+    <w:p>
+      <w:pPr>
+        <w:rPr>
+          <w:lang w:val="de-CH"/>
+        </w:rPr>
+      </w:pPr>
+    </w:p>
+    <w:p>
+      <w:r>
+        <w:rPr>
+          <w:rStyle w:val="r-y7gyvo"/>
+        </w:rPr>
+        <w:t>WHEN</w:t>
+      </w:r>
+      <w:r>
+        <w:t xml:space="preserve"> </w:t>
+      </w:r>
+      <w:r>
+        <w:rPr>
+          <w:rStyle w:val="r-11faab8"/>
+        </w:rPr>
+        <w:t>NOT</w:t>
+      </w:r>
+      <w:r>
+        <w:t xml:space="preserve"> </w:t>
+      </w:r>
+      <w:r>
+        <w:rPr>
+          <w:rStyle w:val="r-y7gyvo"/>
+        </w:rPr>
+        <w:t>MATCHED</w:t>
+      </w:r>
+      <w:r>
+        <w:t xml:space="preserve"> </w:t>
+      </w:r>
+      <w:r>
+        <w:rPr>
+          <w:rStyle w:val="r-y7gyvo"/>
+        </w:rPr>
+        <w:t>BY</w:t>
+      </w:r>
+      <w:r>
+        <w:t xml:space="preserve"> TARGET</w:t>
+      </w:r>
+      <w:r>
+        <w:t xml:space="preserve"> – Datensatz in</w:t>
+      </w:r>
+      <w:bookmarkStart w:id="0" w:name="_GoBack"/>
+      <w:bookmarkEnd w:id="0"/>
+      <w:r>
+        <w:t xml:space="preserve"> Target befindet sich nicht in der Source</w:t>
+      </w:r>
+    </w:p>
+    <w:p>
+      <w:pPr>
+        <w:rPr>
+          <w:lang w:val="de-CH"/>
+        </w:rPr>
+      </w:pPr>
+      <w:r>
+        <w:rPr>
+          <w:rStyle w:val="r-y7gyvo"/>
+        </w:rPr>
+        <w:t>WHEN</w:t>
+      </w:r>
+      <w:r>
+        <w:t xml:space="preserve"> </w:t>
+      </w:r>
+      <w:r>
+        <w:rPr>
+          <w:rStyle w:val="r-11faab8"/>
+        </w:rPr>
+        <w:t>NOT</w:t>
+      </w:r>
+      <w:r>
+        <w:t xml:space="preserve"> </w:t>
+      </w:r>
+      <w:r>
+        <w:rPr>
+          <w:rStyle w:val="r-y7gyvo"/>
+        </w:rPr>
+        <w:t>MATCHED</w:t>
+      </w:r>
+      <w:r>
+        <w:t xml:space="preserve"> </w:t>
+      </w:r>
+      <w:r>
+        <w:rPr>
+          <w:rStyle w:val="r-y7gyvo"/>
+        </w:rPr>
+        <w:t>BY</w:t>
+      </w:r>
+      <w:r>
+        <w:t xml:space="preserve"> SOURCE</w:t>
+      </w:r>
+      <w:r>
+        <w:t xml:space="preserve"> – Datenstz in Source befindet sich nicht in der Target</w:t>
+      </w:r>
+    </w:p>
+    <w:p>
+      <w:pPr>
+        <w:rPr>
+          <w:lang w:val="de-CH"/>
+        </w:rPr>
+      </w:pPr>
     </w:p>
     <w:sectPr>
       <w:pgSz w:w="11907" w:h="16839" w:code="9"/>
@@ -3990,6 +3986,16 @@
       <w:contextualSpacing/>
     </w:pPr>
   </w:style>
+  <w:style w:type="character" w:customStyle="1" w:styleId="r-y7gyvo">
+    <w:name w:val="r-y7gyvo"/>
+    <w:basedOn w:val="Absatz-Standardschriftart"/>
+    <w:rsid w:val="004666EA"/>
+  </w:style>
+  <w:style w:type="character" w:customStyle="1" w:styleId="r-11faab8">
+    <w:name w:val="r-11faab8"/>
+    <w:basedOn w:val="Absatz-Standardschriftart"/>
+    <w:rsid w:val="004666EA"/>
+  </w:style>
 </w:styles>
 </file>
 
@@ -4259,7 +4265,7 @@
 </file>
 
 <file path=customXml/itemProps1.xml><?xml version="1.0" encoding="utf-8"?>
-<ds:datastoreItem xmlns:ds="http://schemas.openxmlformats.org/officeDocument/2006/customXml" ds:itemID="{BB113387-2D7C-44CF-8621-3256A5415677}">
+<ds:datastoreItem xmlns:ds="http://schemas.openxmlformats.org/officeDocument/2006/customXml" ds:itemID="{535489F5-69D7-487B-B5C3-CAC8742CE0D1}">
   <ds:schemaRefs>
     <ds:schemaRef ds:uri="http://schemas.openxmlformats.org/officeDocument/2006/bibliography"/>
   </ds:schemaRefs>

</xml_diff>

<commit_message>
Added DQL tasks, updated DML tasks
</commit_message>
<xml_diff>
--- a/Notizen.docx
+++ b/Notizen.docx
@@ -738,14 +738,9 @@
     </w:p>
     <w:p>
       <w:pPr>
-        <w:rPr>
-          <w:lang w:val="de-CH"/>
-        </w:rPr>
-      </w:pPr>
-      <w:r>
-        <w:rPr>
-          <w:lang w:val="de-CH"/>
-        </w:rPr>
+        <w:pStyle w:val="berschrift1"/>
+      </w:pPr>
+      <w:r>
         <w:t xml:space="preserve">Tag 2 </w:t>
       </w:r>
     </w:p>
@@ -758,14 +753,9 @@
     </w:p>
     <w:p>
       <w:pPr>
-        <w:rPr>
-          <w:lang w:val="de-CH"/>
-        </w:rPr>
-      </w:pPr>
-      <w:r>
-        <w:rPr>
-          <w:lang w:val="de-CH"/>
-        </w:rPr>
+        <w:pStyle w:val="berschrift2"/>
+      </w:pPr>
+      <w:r>
         <w:t>DML</w:t>
       </w:r>
     </w:p>
@@ -966,66 +956,165 @@
         <w:t xml:space="preserve"> TARGET</w:t>
       </w:r>
       <w:r>
-        <w:t xml:space="preserve"> – Datensatz in</w:t>
+        <w:t xml:space="preserve"> – Datensatz </w:t>
+      </w:r>
+      <w:r>
+        <w:t>von Source befindet sich nicht in Target</w:t>
+      </w:r>
+      <w:r>
+        <w:t xml:space="preserve"> </w:t>
+      </w:r>
+    </w:p>
+    <w:p>
+      <w:pPr>
+        <w:rPr>
+          <w:lang w:val="de-CH"/>
+        </w:rPr>
+      </w:pPr>
+      <w:r>
+        <w:rPr>
+          <w:rStyle w:val="r-y7gyvo"/>
+        </w:rPr>
+        <w:t>WHEN</w:t>
+      </w:r>
+      <w:r>
+        <w:t xml:space="preserve"> </w:t>
+      </w:r>
+      <w:r>
+        <w:rPr>
+          <w:rStyle w:val="r-11faab8"/>
+        </w:rPr>
+        <w:t>NOT</w:t>
+      </w:r>
+      <w:r>
+        <w:t xml:space="preserve"> </w:t>
+      </w:r>
+      <w:r>
+        <w:rPr>
+          <w:rStyle w:val="r-y7gyvo"/>
+        </w:rPr>
+        <w:t>MATCHED</w:t>
+      </w:r>
+      <w:r>
+        <w:t xml:space="preserve"> </w:t>
+      </w:r>
+      <w:r>
+        <w:rPr>
+          <w:rStyle w:val="r-y7gyvo"/>
+        </w:rPr>
+        <w:t>BY</w:t>
+      </w:r>
+      <w:r>
+        <w:t xml:space="preserve"> SOURCE</w:t>
+      </w:r>
+      <w:r>
+        <w:t xml:space="preserve"> – Datenstz </w:t>
+      </w:r>
+      <w:r>
+        <w:t>von Target befindet sich nicht in Source</w:t>
+      </w:r>
+    </w:p>
+    <w:p>
+      <w:pPr>
+        <w:rPr>
+          <w:lang w:val="de-CH"/>
+        </w:rPr>
+      </w:pPr>
+    </w:p>
+    <w:p>
+      <w:pPr>
+        <w:pStyle w:val="berschrift2"/>
+      </w:pPr>
+      <w:r>
+        <w:t>DQL</w:t>
+      </w:r>
+    </w:p>
+    <w:p>
+      <w:pPr>
+        <w:rPr>
+          <w:lang w:val="de-CH" w:eastAsia="de-CH"/>
+        </w:rPr>
+      </w:pPr>
+    </w:p>
+    <w:p>
+      <w:pPr>
+        <w:rPr>
+          <w:lang w:val="de-CH" w:eastAsia="de-CH"/>
+        </w:rPr>
+      </w:pPr>
+      <w:r>
+        <w:rPr>
+          <w:lang w:val="de-CH" w:eastAsia="de-CH"/>
+        </w:rPr>
+        <w:t>JOIN</w:t>
+      </w:r>
+    </w:p>
+    <w:p>
+      <w:pPr>
+        <w:rPr>
+          <w:lang w:val="de-CH" w:eastAsia="de-CH"/>
+        </w:rPr>
+      </w:pPr>
+    </w:p>
+    <w:p>
+      <w:pPr>
+        <w:rPr>
+          <w:lang w:val="de-CH" w:eastAsia="de-CH"/>
+        </w:rPr>
+      </w:pPr>
+      <w:r>
+        <w:rPr>
+          <w:lang w:val="de-CH" w:eastAsia="de-CH"/>
+        </w:rPr>
+        <w:t xml:space="preserve">Outer Join – Zwischenmenge von zwei Tabelle </w:t>
+      </w:r>
+    </w:p>
+    <w:p>
+      <w:pPr>
+        <w:rPr>
+          <w:lang w:val="de-CH" w:eastAsia="de-CH"/>
+        </w:rPr>
+      </w:pPr>
+      <w:r>
+        <w:rPr>
+          <w:lang w:val="de-CH" w:eastAsia="de-CH"/>
+        </w:rPr>
+        <w:t>Left Outer Join – alle Daten vo</w:t>
+      </w:r>
+      <w:r>
+        <w:rPr>
+          <w:lang w:val="de-CH" w:eastAsia="de-CH"/>
+        </w:rPr>
+        <w:t>n linke Tabelle auch wenn keine es keine zustimmende Foreign key findet</w:t>
+      </w:r>
+    </w:p>
+    <w:p>
+      <w:pPr>
+        <w:rPr>
+          <w:lang w:val="de-CH" w:eastAsia="de-CH"/>
+        </w:rPr>
+      </w:pPr>
+      <w:r>
+        <w:rPr>
+          <w:lang w:val="de-CH" w:eastAsia="de-CH"/>
+        </w:rPr>
+        <w:t>Right Outer Join – gleich wie left join aber nimmt alle Datensätze vonr rechte Tabelle</w:t>
+      </w:r>
+    </w:p>
+    <w:p>
+      <w:pPr>
+        <w:rPr>
+          <w:lang w:val="de-CH" w:eastAsia="de-CH"/>
+        </w:rPr>
+      </w:pPr>
+      <w:r>
+        <w:rPr>
+          <w:lang w:val="de-CH" w:eastAsia="de-CH"/>
+        </w:rPr>
+        <w:t>Full Outer Join – nimmt alle Datensätze von beide Tabellen</w:t>
       </w:r>
       <w:bookmarkStart w:id="0" w:name="_GoBack"/>
       <w:bookmarkEnd w:id="0"/>
-      <w:r>
-        <w:t xml:space="preserve"> Target befindet sich nicht in der Source</w:t>
-      </w:r>
-    </w:p>
-    <w:p>
-      <w:pPr>
-        <w:rPr>
-          <w:lang w:val="de-CH"/>
-        </w:rPr>
-      </w:pPr>
-      <w:r>
-        <w:rPr>
-          <w:rStyle w:val="r-y7gyvo"/>
-        </w:rPr>
-        <w:t>WHEN</w:t>
-      </w:r>
-      <w:r>
-        <w:t xml:space="preserve"> </w:t>
-      </w:r>
-      <w:r>
-        <w:rPr>
-          <w:rStyle w:val="r-11faab8"/>
-        </w:rPr>
-        <w:t>NOT</w:t>
-      </w:r>
-      <w:r>
-        <w:t xml:space="preserve"> </w:t>
-      </w:r>
-      <w:r>
-        <w:rPr>
-          <w:rStyle w:val="r-y7gyvo"/>
-        </w:rPr>
-        <w:t>MATCHED</w:t>
-      </w:r>
-      <w:r>
-        <w:t xml:space="preserve"> </w:t>
-      </w:r>
-      <w:r>
-        <w:rPr>
-          <w:rStyle w:val="r-y7gyvo"/>
-        </w:rPr>
-        <w:t>BY</w:t>
-      </w:r>
-      <w:r>
-        <w:t xml:space="preserve"> SOURCE</w:t>
-      </w:r>
-      <w:r>
-        <w:t xml:space="preserve"> – Datenstz in Source befindet sich nicht in der Target</w:t>
-      </w:r>
-    </w:p>
-    <w:p>
-      <w:pPr>
-        <w:rPr>
-          <w:lang w:val="de-CH"/>
-        </w:rPr>
-      </w:pPr>
     </w:p>
     <w:sectPr>
       <w:pgSz w:w="11907" w:h="16839" w:code="9"/>
@@ -4265,7 +4354,7 @@
 </file>
 
 <file path=customXml/itemProps1.xml><?xml version="1.0" encoding="utf-8"?>
-<ds:datastoreItem xmlns:ds="http://schemas.openxmlformats.org/officeDocument/2006/customXml" ds:itemID="{535489F5-69D7-487B-B5C3-CAC8742CE0D1}">
+<ds:datastoreItem xmlns:ds="http://schemas.openxmlformats.org/officeDocument/2006/customXml" ds:itemID="{CA3BD0D4-D18A-4060-99AB-E8A0905BFC24}">
   <ds:schemaRefs>
     <ds:schemaRef ds:uri="http://schemas.openxmlformats.org/officeDocument/2006/bibliography"/>
   </ds:schemaRefs>

</xml_diff>